<commit_message>
feat: Completed PROG1170 Module 1
</commit_message>
<xml_diff>
--- a/Courses/PROG1170 - JavaScript Project I/Module 1 - Introduction to Git/A1-1_Git-Build_Repo.docx
+++ b/Courses/PROG1170 - JavaScript Project I/Module 1 - Introduction to Git/A1-1_Git-Build_Repo.docx
@@ -43,46 +43,77 @@
           <w:szCs w:val="24"/>
         </w:rPr>
       </w:pPr>
-    </w:p>
-    <w:p>
-      <w:pPr>
-        <w:rPr>
-          <w:sz w:val="24"/>
-          <w:szCs w:val="24"/>
-        </w:rPr>
-      </w:pPr>
-    </w:p>
-    <w:p>
-      <w:pPr>
-        <w:rPr>
-          <w:sz w:val="24"/>
-          <w:szCs w:val="24"/>
-        </w:rPr>
-      </w:pPr>
-    </w:p>
-    <w:p>
-      <w:pPr>
-        <w:rPr>
-          <w:sz w:val="24"/>
-          <w:szCs w:val="24"/>
-        </w:rPr>
-      </w:pPr>
       <w:r>
         <w:rPr>
-          <w:sz w:val="24"/>
-          <w:szCs w:val="24"/>
-        </w:rPr>
-        <w:t xml:space="preserve">Take a screenshot of the remote repository inside </w:t>
+          <w:noProof/>
+        </w:rPr>
+        <w:drawing>
+          <wp:inline distT="0" distB="0" distL="0" distR="0" wp14:anchorId="20512165" wp14:editId="4CFDF384">
+            <wp:extent cx="5943600" cy="1875790"/>
+            <wp:effectExtent l="0" t="0" r="0" b="0"/>
+            <wp:docPr id="2" name="Picture 2" descr="Graphical user interface, text, application&#10;&#10;Description automatically generated"/>
+            <wp:cNvGraphicFramePr>
+              <a:graphicFrameLocks xmlns:a="http://schemas.openxmlformats.org/drawingml/2006/main" noChangeAspect="1"/>
+            </wp:cNvGraphicFramePr>
+            <a:graphic xmlns:a="http://schemas.openxmlformats.org/drawingml/2006/main">
+              <a:graphicData uri="http://schemas.openxmlformats.org/drawingml/2006/picture">
+                <pic:pic xmlns:pic="http://schemas.openxmlformats.org/drawingml/2006/picture">
+                  <pic:nvPicPr>
+                    <pic:cNvPr id="2" name="Picture 2" descr="Graphical user interface, text, application&#10;&#10;Description automatically generated"/>
+                    <pic:cNvPicPr/>
+                  </pic:nvPicPr>
+                  <pic:blipFill>
+                    <a:blip r:embed="rId4"/>
+                    <a:stretch>
+                      <a:fillRect/>
+                    </a:stretch>
+                  </pic:blipFill>
+                  <pic:spPr>
+                    <a:xfrm>
+                      <a:off x="0" y="0"/>
+                      <a:ext cx="5943600" cy="1875790"/>
+                    </a:xfrm>
+                    <a:prstGeom prst="rect">
+                      <a:avLst/>
+                    </a:prstGeom>
+                  </pic:spPr>
+                </pic:pic>
+              </a:graphicData>
+            </a:graphic>
+          </wp:inline>
+        </w:drawing>
       </w:r>
-      <w:proofErr w:type="spellStart"/>
+    </w:p>
+    <w:p>
+      <w:pPr>
+        <w:rPr>
+          <w:sz w:val="24"/>
+          <w:szCs w:val="24"/>
+        </w:rPr>
+      </w:pPr>
+    </w:p>
+    <w:p>
+      <w:pPr>
+        <w:rPr>
+          <w:sz w:val="24"/>
+          <w:szCs w:val="24"/>
+        </w:rPr>
+      </w:pPr>
+    </w:p>
+    <w:p>
+      <w:pPr>
+        <w:rPr>
+          <w:sz w:val="24"/>
+          <w:szCs w:val="24"/>
+        </w:rPr>
+      </w:pPr>
       <w:r>
         <w:rPr>
           <w:sz w:val="24"/>
           <w:szCs w:val="24"/>
         </w:rPr>
-        <w:t>Github</w:t>
+        <w:t>Take a screenshot of the remote repository inside Github</w:t>
       </w:r>
-      <w:proofErr w:type="spellEnd"/>
     </w:p>
     <w:p>
       <w:pPr>
@@ -111,7 +142,7 @@
                     <pic:cNvPicPr/>
                   </pic:nvPicPr>
                   <pic:blipFill>
-                    <a:blip r:embed="rId4"/>
+                    <a:blip r:embed="rId5"/>
                     <a:stretch>
                       <a:fillRect/>
                     </a:stretch>

</xml_diff>